<commit_message>
update the innodb pdf
</commit_message>
<xml_diff>
--- a/_static/InnoDBClusterGuide.docx
+++ b/_static/InnoDBClusterGuide.docx
@@ -10690,7 +10690,16 @@
           <w:sz w:val="20"/>
           <w:szCs w:val="20"/>
         </w:rPr>
-        <w:t xml:space="preserve">   #We are adding a node dba-2</w:t>
+        <w:t xml:space="preserve">   #</w:t>
+      </w:r>
+      <w:r>
+        <w:rPr>
+          <w:rFonts w:ascii="Arial" w:hAnsi="Arial" w:cs="Arial"/>
+          <w:color w:val="404040" w:themeColor="text1" w:themeTint="BF"/>
+          <w:sz w:val="20"/>
+          <w:szCs w:val="20"/>
+        </w:rPr>
+        <w:t>We are setting the new primary member</w:t>
       </w:r>
     </w:p>
     <w:p>
@@ -19858,12 +19867,7 @@
 </file>
 
 <file path=customXml/item2.xml><?xml version="1.0" encoding="utf-8"?>
-<?mso-contentType ?>
-<FormTemplates xmlns="http://schemas.microsoft.com/sharepoint/v3/contenttype/forms">
-  <Display>DocumentLibraryForm</Display>
-  <Edit>DocumentLibraryForm</Edit>
-  <New>DocumentLibraryForm</New>
-</FormTemplates>
+<b:Sources xmlns:b="http://schemas.openxmlformats.org/officeDocument/2006/bibliography" xmlns="http://schemas.openxmlformats.org/officeDocument/2006/bibliography" SelectedStyle="/APASixthEditionOfficeOnline.xsl" StyleName="APA" Version="6"/>
 </file>
 
 <file path=customXml/item3.xml><?xml version="1.0" encoding="utf-8"?>
@@ -20110,7 +20114,12 @@
 </file>
 
 <file path=customXml/item4.xml><?xml version="1.0" encoding="utf-8"?>
-<b:Sources xmlns:b="http://schemas.openxmlformats.org/officeDocument/2006/bibliography" xmlns="http://schemas.openxmlformats.org/officeDocument/2006/bibliography" SelectedStyle="/APASixthEditionOfficeOnline.xsl" StyleName="APA" Version="6"/>
+<?mso-contentType ?>
+<FormTemplates xmlns="http://schemas.microsoft.com/sharepoint/v3/contenttype/forms">
+  <Display>DocumentLibraryForm</Display>
+  <Edit>DocumentLibraryForm</Edit>
+  <New>DocumentLibraryForm</New>
+</FormTemplates>
 </file>
 
 <file path=customXml/itemProps1.xml><?xml version="1.0" encoding="utf-8"?>
@@ -20125,9 +20134,9 @@
 </file>
 
 <file path=customXml/itemProps2.xml><?xml version="1.0" encoding="utf-8"?>
-<ds:datastoreItem xmlns:ds="http://schemas.openxmlformats.org/officeDocument/2006/customXml" ds:itemID="{A8AB7757-9924-4A22-AE67-46FC379174E8}">
+<ds:datastoreItem xmlns:ds="http://schemas.openxmlformats.org/officeDocument/2006/customXml" ds:itemID="{D4C6CA2A-2DC0-CD42-AD74-F2D255C06F90}">
   <ds:schemaRefs>
-    <ds:schemaRef ds:uri="http://schemas.microsoft.com/sharepoint/v3/contenttype/forms"/>
+    <ds:schemaRef ds:uri="http://schemas.openxmlformats.org/officeDocument/2006/bibliography"/>
   </ds:schemaRefs>
 </ds:datastoreItem>
 </file>
@@ -20152,9 +20161,9 @@
 </file>
 
 <file path=customXml/itemProps4.xml><?xml version="1.0" encoding="utf-8"?>
-<ds:datastoreItem xmlns:ds="http://schemas.openxmlformats.org/officeDocument/2006/customXml" ds:itemID="{D4C6CA2A-2DC0-CD42-AD74-F2D255C06F90}">
+<ds:datastoreItem xmlns:ds="http://schemas.openxmlformats.org/officeDocument/2006/customXml" ds:itemID="{A8AB7757-9924-4A22-AE67-46FC379174E8}">
   <ds:schemaRefs>
-    <ds:schemaRef ds:uri="http://schemas.openxmlformats.org/officeDocument/2006/bibliography"/>
+    <ds:schemaRef ds:uri="http://schemas.microsoft.com/sharepoint/v3/contenttype/forms"/>
   </ds:schemaRefs>
 </ds:datastoreItem>
 </file>
</xml_diff>

<commit_message>
update innodb pdf again
</commit_message>
<xml_diff>
--- a/_static/InnoDBClusterGuide.docx
+++ b/_static/InnoDBClusterGuide.docx
@@ -204,7 +204,7 @@
           <w:sz w:val="20"/>
           <w:szCs w:val="20"/>
         </w:rPr>
-        <w:t>November</w:t>
+        <w:t>January</w:t>
       </w:r>
       <w:proofErr w:type="gramEnd"/>
       <w:r>
@@ -213,15 +213,15 @@
           <w:sz w:val="20"/>
           <w:szCs w:val="20"/>
         </w:rPr>
-        <w:t xml:space="preserve"> 202</w:t>
-      </w:r>
-      <w:r>
-        <w:rPr>
-          <w:rFonts w:ascii="Arial" w:hAnsi="Arial" w:cs="Arial"/>
-          <w:sz w:val="20"/>
-          <w:szCs w:val="20"/>
-        </w:rPr>
-        <w:t>4</w:t>
+        <w:t xml:space="preserve"> 20</w:t>
+      </w:r>
+      <w:r>
+        <w:rPr>
+          <w:rFonts w:ascii="Arial" w:hAnsi="Arial" w:cs="Arial"/>
+          <w:sz w:val="20"/>
+          <w:szCs w:val="20"/>
+        </w:rPr>
+        <w:t>25</w:t>
       </w:r>
     </w:p>
     <w:p>
@@ -19867,7 +19867,12 @@
 </file>
 
 <file path=customXml/item2.xml><?xml version="1.0" encoding="utf-8"?>
-<b:Sources xmlns:b="http://schemas.openxmlformats.org/officeDocument/2006/bibliography" xmlns="http://schemas.openxmlformats.org/officeDocument/2006/bibliography" SelectedStyle="/APASixthEditionOfficeOnline.xsl" StyleName="APA" Version="6"/>
+<?mso-contentType ?>
+<FormTemplates xmlns="http://schemas.microsoft.com/sharepoint/v3/contenttype/forms">
+  <Display>DocumentLibraryForm</Display>
+  <Edit>DocumentLibraryForm</Edit>
+  <New>DocumentLibraryForm</New>
+</FormTemplates>
 </file>
 
 <file path=customXml/item3.xml><?xml version="1.0" encoding="utf-8"?>
@@ -20114,12 +20119,7 @@
 </file>
 
 <file path=customXml/item4.xml><?xml version="1.0" encoding="utf-8"?>
-<?mso-contentType ?>
-<FormTemplates xmlns="http://schemas.microsoft.com/sharepoint/v3/contenttype/forms">
-  <Display>DocumentLibraryForm</Display>
-  <Edit>DocumentLibraryForm</Edit>
-  <New>DocumentLibraryForm</New>
-</FormTemplates>
+<b:Sources xmlns:b="http://schemas.openxmlformats.org/officeDocument/2006/bibliography" xmlns="http://schemas.openxmlformats.org/officeDocument/2006/bibliography" SelectedStyle="/APASixthEditionOfficeOnline.xsl" StyleName="APA" Version="6"/>
 </file>
 
 <file path=customXml/itemProps1.xml><?xml version="1.0" encoding="utf-8"?>
@@ -20134,9 +20134,9 @@
 </file>
 
 <file path=customXml/itemProps2.xml><?xml version="1.0" encoding="utf-8"?>
-<ds:datastoreItem xmlns:ds="http://schemas.openxmlformats.org/officeDocument/2006/customXml" ds:itemID="{D4C6CA2A-2DC0-CD42-AD74-F2D255C06F90}">
+<ds:datastoreItem xmlns:ds="http://schemas.openxmlformats.org/officeDocument/2006/customXml" ds:itemID="{A8AB7757-9924-4A22-AE67-46FC379174E8}">
   <ds:schemaRefs>
-    <ds:schemaRef ds:uri="http://schemas.openxmlformats.org/officeDocument/2006/bibliography"/>
+    <ds:schemaRef ds:uri="http://schemas.microsoft.com/sharepoint/v3/contenttype/forms"/>
   </ds:schemaRefs>
 </ds:datastoreItem>
 </file>
@@ -20161,9 +20161,9 @@
 </file>
 
 <file path=customXml/itemProps4.xml><?xml version="1.0" encoding="utf-8"?>
-<ds:datastoreItem xmlns:ds="http://schemas.openxmlformats.org/officeDocument/2006/customXml" ds:itemID="{A8AB7757-9924-4A22-AE67-46FC379174E8}">
+<ds:datastoreItem xmlns:ds="http://schemas.openxmlformats.org/officeDocument/2006/customXml" ds:itemID="{D4C6CA2A-2DC0-CD42-AD74-F2D255C06F90}">
   <ds:schemaRefs>
-    <ds:schemaRef ds:uri="http://schemas.microsoft.com/sharepoint/v3/contenttype/forms"/>
+    <ds:schemaRef ds:uri="http://schemas.openxmlformats.org/officeDocument/2006/bibliography"/>
   </ds:schemaRefs>
 </ds:datastoreItem>
 </file>
</xml_diff>